<commit_message>
Update with latest changes from google drive
</commit_message>
<xml_diff>
--- a/eFinder install on 32bit Raspian OS.docx
+++ b/eFinder install on 32bit Raspian OS.docx
@@ -4072,6 +4072,12 @@
           <w:vertAlign w:val="baseline"/>
         </w:rPr>
       </w:pPr>
+      <w:commentRangeStart w:id="0"/>
+      <w:commentRangeStart w:id="1"/>
+      <w:commentRangeStart w:id="2"/>
+      <w:commentRangeStart w:id="3"/>
+      <w:commentRangeStart w:id="4"/>
+      <w:commentRangeStart w:id="5"/>
       <w:r>
         <w:rPr>
           <w:rFonts w:ascii="Arial" w:cs="Arial" w:eastAsia="Arial" w:hAnsi="Arial"/>
@@ -4578,6 +4584,35 @@
           <w:rtl w:val="0"/>
         </w:rPr>
         <w:t xml:space="preserve">36 test images to /Solver/Stills - optional  </w:t>
+      </w:r>
+      <w:commentRangeEnd w:id="0"/>
+      <w:r>
+        <w:commentReference w:id="0"/>
+      </w:r>
+      <w:commentRangeEnd w:id="1"/>
+      <w:r>
+        <w:commentReference w:id="1"/>
+      </w:r>
+      <w:commentRangeEnd w:id="2"/>
+      <w:r>
+        <w:commentReference w:id="2"/>
+      </w:r>
+      <w:commentRangeEnd w:id="3"/>
+      <w:r>
+        <w:commentReference w:id="3"/>
+      </w:r>
+      <w:commentRangeEnd w:id="4"/>
+      <w:r>
+        <w:commentReference w:id="4"/>
+      </w:r>
+      <w:commentRangeEnd w:id="5"/>
+      <w:r>
+        <w:commentReference w:id="5"/>
+      </w:r>
+      <w:r>
+        <w:rPr>
+          <w:rtl w:val="0"/>
+        </w:rPr>
       </w:r>
     </w:p>
     <w:p>
@@ -5442,6 +5477,611 @@
     </w:sectPr>
   </w:body>
 </w:document>
+</file>
+
+<file path=word/comments.xml><?xml version="1.0" encoding="utf-8"?>
+<w:comments xmlns:mc="http://schemas.openxmlformats.org/markup-compatibility/2006" xmlns:o="urn:schemas-microsoft-com:office:office" xmlns:r="http://schemas.openxmlformats.org/officeDocument/2006/relationships" xmlns:m="http://schemas.openxmlformats.org/officeDocument/2006/math" xmlns:v="urn:schemas-microsoft-com:vml" xmlns:wp="http://schemas.openxmlformats.org/drawingml/2006/wordprocessingDrawing" xmlns:w10="urn:schemas-microsoft-com:office:word" xmlns:w="http://schemas.openxmlformats.org/wordprocessingml/2006/main" xmlns:wne="http://schemas.microsoft.com/office/word/2006/wordml" xmlns:sl="http://schemas.openxmlformats.org/schemaLibrary/2006/main" xmlns:a="http://schemas.openxmlformats.org/drawingml/2006/main" xmlns:pic="http://schemas.openxmlformats.org/drawingml/2006/picture" xmlns:c="http://schemas.openxmlformats.org/drawingml/2006/chart" xmlns:lc="http://schemas.openxmlformats.org/drawingml/2006/lockedCanvas" xmlns:dgm="http://schemas.openxmlformats.org/drawingml/2006/diagram" xmlns:wps="http://schemas.microsoft.com/office/word/2010/wordprocessingShape" xmlns:wpg="http://schemas.microsoft.com/office/word/2010/wordprocessingGroup" xmlns:w14="http://schemas.microsoft.com/office/word/2010/wordml" xmlns:w15="http://schemas.microsoft.com/office/word/2012/wordml">
+  <w:comment w:author="Wim De Meester" w:id="0" w:date="2022-08-05T10:50:44Z">
+    <w:p>
+      <w:pPr>
+        <w:keepNext w:val="0"/>
+        <w:keepLines w:val="0"/>
+        <w:pageBreakBefore w:val="0"/>
+        <w:widowControl w:val="0"/>
+        <w:pBdr>
+          <w:top w:space="0" w:sz="0" w:val="nil"/>
+          <w:left w:space="0" w:sz="0" w:val="nil"/>
+          <w:bottom w:space="0" w:sz="0" w:val="nil"/>
+          <w:right w:space="0" w:sz="0" w:val="nil"/>
+          <w:between w:space="0" w:sz="0" w:val="nil"/>
+        </w:pBdr>
+        <w:shd w:fill="auto" w:val="clear"/>
+        <w:spacing w:after="0" w:before="0" w:line="240" w:lineRule="auto"/>
+        <w:ind w:left="0" w:right="0" w:firstLine="0"/>
+        <w:jc w:val="left"/>
+        <w:rPr>
+          <w:rFonts w:ascii="Arial" w:cs="Arial" w:eastAsia="Arial" w:hAnsi="Arial"/>
+          <w:b w:val="0"/>
+          <w:i w:val="0"/>
+          <w:smallCaps w:val="0"/>
+          <w:strike w:val="0"/>
+          <w:color w:val="000000"/>
+          <w:sz w:val="22"/>
+          <w:szCs w:val="22"/>
+          <w:u w:val="none"/>
+          <w:shd w:fill="auto" w:val="clear"/>
+          <w:vertAlign w:val="baseline"/>
+        </w:rPr>
+      </w:pPr>
+      <w:r>
+        <w:rPr>
+          <w:rFonts w:ascii="Arial" w:cs="Arial" w:eastAsia="Arial" w:hAnsi="Arial"/>
+          <w:b w:val="0"/>
+          <w:i w:val="0"/>
+          <w:smallCaps w:val="0"/>
+          <w:strike w:val="0"/>
+          <w:color w:val="000000"/>
+          <w:sz w:val="22"/>
+          <w:szCs w:val="22"/>
+          <w:u w:val="none"/>
+          <w:shd w:fill="auto" w:val="clear"/>
+          <w:vertAlign w:val="baseline"/>
+          <w:rtl w:val="0"/>
+        </w:rPr>
+        <w:t xml:space="preserve">Hi Keith, I don't understand what should happen here...</w:t>
+      </w:r>
+    </w:p>
+  </w:comment>
+  <w:comment w:author="Astro Keith" w:id="1" w:date="2022-08-05T11:53:37Z">
+    <w:p>
+      <w:pPr>
+        <w:keepNext w:val="0"/>
+        <w:keepLines w:val="0"/>
+        <w:pageBreakBefore w:val="0"/>
+        <w:widowControl w:val="0"/>
+        <w:pBdr>
+          <w:top w:space="0" w:sz="0" w:val="nil"/>
+          <w:left w:space="0" w:sz="0" w:val="nil"/>
+          <w:bottom w:space="0" w:sz="0" w:val="nil"/>
+          <w:right w:space="0" w:sz="0" w:val="nil"/>
+          <w:between w:space="0" w:sz="0" w:val="nil"/>
+        </w:pBdr>
+        <w:shd w:fill="auto" w:val="clear"/>
+        <w:spacing w:after="0" w:before="0" w:line="240" w:lineRule="auto"/>
+        <w:ind w:left="0" w:right="0" w:firstLine="0"/>
+        <w:jc w:val="left"/>
+        <w:rPr>
+          <w:rFonts w:ascii="Arial" w:cs="Arial" w:eastAsia="Arial" w:hAnsi="Arial"/>
+          <w:b w:val="0"/>
+          <w:i w:val="0"/>
+          <w:smallCaps w:val="0"/>
+          <w:strike w:val="0"/>
+          <w:color w:val="000000"/>
+          <w:sz w:val="22"/>
+          <w:szCs w:val="22"/>
+          <w:u w:val="none"/>
+          <w:shd w:fill="auto" w:val="clear"/>
+          <w:vertAlign w:val="baseline"/>
+        </w:rPr>
+      </w:pPr>
+      <w:r>
+        <w:rPr>
+          <w:rFonts w:ascii="Arial" w:cs="Arial" w:eastAsia="Arial" w:hAnsi="Arial"/>
+          <w:b w:val="0"/>
+          <w:i w:val="0"/>
+          <w:smallCaps w:val="0"/>
+          <w:strike w:val="0"/>
+          <w:color w:val="000000"/>
+          <w:sz w:val="22"/>
+          <w:szCs w:val="22"/>
+          <w:u w:val="none"/>
+          <w:shd w:fill="auto" w:val="clear"/>
+          <w:vertAlign w:val="baseline"/>
+          <w:rtl w:val="0"/>
+        </w:rPr>
+        <w:t xml:space="preserve">Ah OK. The standard Pi OS will produce a home folder, with a few utility folders in it (eg Desktop, etc).</w:t>
+      </w:r>
+    </w:p>
+    <w:p>
+      <w:pPr>
+        <w:keepNext w:val="0"/>
+        <w:keepLines w:val="0"/>
+        <w:pageBreakBefore w:val="0"/>
+        <w:widowControl w:val="0"/>
+        <w:pBdr>
+          <w:top w:space="0" w:sz="0" w:val="nil"/>
+          <w:left w:space="0" w:sz="0" w:val="nil"/>
+          <w:bottom w:space="0" w:sz="0" w:val="nil"/>
+          <w:right w:space="0" w:sz="0" w:val="nil"/>
+          <w:between w:space="0" w:sz="0" w:val="nil"/>
+        </w:pBdr>
+        <w:shd w:fill="auto" w:val="clear"/>
+        <w:spacing w:after="0" w:before="0" w:line="240" w:lineRule="auto"/>
+        <w:ind w:left="0" w:right="0" w:firstLine="0"/>
+        <w:jc w:val="left"/>
+        <w:rPr>
+          <w:rFonts w:ascii="Arial" w:cs="Arial" w:eastAsia="Arial" w:hAnsi="Arial"/>
+          <w:b w:val="0"/>
+          <w:i w:val="0"/>
+          <w:smallCaps w:val="0"/>
+          <w:strike w:val="0"/>
+          <w:color w:val="000000"/>
+          <w:sz w:val="22"/>
+          <w:szCs w:val="22"/>
+          <w:u w:val="none"/>
+          <w:shd w:fill="auto" w:val="clear"/>
+          <w:vertAlign w:val="baseline"/>
+        </w:rPr>
+      </w:pPr>
+      <w:r>
+        <w:rPr>
+          <w:rFonts w:ascii="Arial" w:cs="Arial" w:eastAsia="Arial" w:hAnsi="Arial"/>
+          <w:b w:val="0"/>
+          <w:i w:val="0"/>
+          <w:smallCaps w:val="0"/>
+          <w:strike w:val="0"/>
+          <w:color w:val="000000"/>
+          <w:sz w:val="22"/>
+          <w:szCs w:val="22"/>
+          <w:u w:val="none"/>
+          <w:shd w:fill="auto" w:val="clear"/>
+          <w:vertAlign w:val="baseline"/>
+          <w:rtl w:val="0"/>
+        </w:rPr>
+        <w:t xml:space="preserve">Add a new folder /Solver to this home folder. This is the main working directory for the eFinder (program and config files etc)</w:t>
+      </w:r>
+    </w:p>
+    <w:p>
+      <w:pPr>
+        <w:keepNext w:val="0"/>
+        <w:keepLines w:val="0"/>
+        <w:pageBreakBefore w:val="0"/>
+        <w:widowControl w:val="0"/>
+        <w:pBdr>
+          <w:top w:space="0" w:sz="0" w:val="nil"/>
+          <w:left w:space="0" w:sz="0" w:val="nil"/>
+          <w:bottom w:space="0" w:sz="0" w:val="nil"/>
+          <w:right w:space="0" w:sz="0" w:val="nil"/>
+          <w:between w:space="0" w:sz="0" w:val="nil"/>
+        </w:pBdr>
+        <w:shd w:fill="auto" w:val="clear"/>
+        <w:spacing w:after="0" w:before="0" w:line="240" w:lineRule="auto"/>
+        <w:ind w:left="0" w:right="0" w:firstLine="0"/>
+        <w:jc w:val="left"/>
+        <w:rPr>
+          <w:rFonts w:ascii="Arial" w:cs="Arial" w:eastAsia="Arial" w:hAnsi="Arial"/>
+          <w:b w:val="0"/>
+          <w:i w:val="0"/>
+          <w:smallCaps w:val="0"/>
+          <w:strike w:val="0"/>
+          <w:color w:val="000000"/>
+          <w:sz w:val="22"/>
+          <w:szCs w:val="22"/>
+          <w:u w:val="none"/>
+          <w:shd w:fill="auto" w:val="clear"/>
+          <w:vertAlign w:val="baseline"/>
+        </w:rPr>
+      </w:pPr>
+      <w:r>
+        <w:rPr>
+          <w:rFonts w:ascii="Arial" w:cs="Arial" w:eastAsia="Arial" w:hAnsi="Arial"/>
+          <w:b w:val="0"/>
+          <w:i w:val="0"/>
+          <w:smallCaps w:val="0"/>
+          <w:strike w:val="0"/>
+          <w:color w:val="000000"/>
+          <w:sz w:val="22"/>
+          <w:szCs w:val="22"/>
+          <w:u w:val="none"/>
+          <w:shd w:fill="auto" w:val="clear"/>
+          <w:vertAlign w:val="baseline"/>
+          <w:rtl w:val="0"/>
+        </w:rPr>
+        <w:t xml:space="preserve">Create another folder /Solver/images/ This is where the camera capture image goes, and any intermediate files generated during solve and annotation.</w:t>
+      </w:r>
+    </w:p>
+    <w:p>
+      <w:pPr>
+        <w:keepNext w:val="0"/>
+        <w:keepLines w:val="0"/>
+        <w:pageBreakBefore w:val="0"/>
+        <w:widowControl w:val="0"/>
+        <w:pBdr>
+          <w:top w:space="0" w:sz="0" w:val="nil"/>
+          <w:left w:space="0" w:sz="0" w:val="nil"/>
+          <w:bottom w:space="0" w:sz="0" w:val="nil"/>
+          <w:right w:space="0" w:sz="0" w:val="nil"/>
+          <w:between w:space="0" w:sz="0" w:val="nil"/>
+        </w:pBdr>
+        <w:shd w:fill="auto" w:val="clear"/>
+        <w:spacing w:after="0" w:before="0" w:line="240" w:lineRule="auto"/>
+        <w:ind w:left="0" w:right="0" w:firstLine="0"/>
+        <w:jc w:val="left"/>
+        <w:rPr>
+          <w:rFonts w:ascii="Arial" w:cs="Arial" w:eastAsia="Arial" w:hAnsi="Arial"/>
+          <w:b w:val="0"/>
+          <w:i w:val="0"/>
+          <w:smallCaps w:val="0"/>
+          <w:strike w:val="0"/>
+          <w:color w:val="000000"/>
+          <w:sz w:val="22"/>
+          <w:szCs w:val="22"/>
+          <w:u w:val="none"/>
+          <w:shd w:fill="auto" w:val="clear"/>
+          <w:vertAlign w:val="baseline"/>
+        </w:rPr>
+      </w:pPr>
+      <w:r>
+        <w:rPr>
+          <w:rFonts w:ascii="Arial" w:cs="Arial" w:eastAsia="Arial" w:hAnsi="Arial"/>
+          <w:b w:val="0"/>
+          <w:i w:val="0"/>
+          <w:smallCaps w:val="0"/>
+          <w:strike w:val="0"/>
+          <w:color w:val="000000"/>
+          <w:sz w:val="22"/>
+          <w:szCs w:val="22"/>
+          <w:u w:val="none"/>
+          <w:shd w:fill="auto" w:val="clear"/>
+          <w:vertAlign w:val="baseline"/>
+          <w:rtl w:val="0"/>
+        </w:rPr>
+        <w:t xml:space="preserve">The new folder /Solver/Stills is where the eFinder will save a copy of every captured image, tagged with datetime, RA &amp; Dec.</w:t>
+      </w:r>
+    </w:p>
+    <w:p>
+      <w:pPr>
+        <w:keepNext w:val="0"/>
+        <w:keepLines w:val="0"/>
+        <w:pageBreakBefore w:val="0"/>
+        <w:widowControl w:val="0"/>
+        <w:pBdr>
+          <w:top w:space="0" w:sz="0" w:val="nil"/>
+          <w:left w:space="0" w:sz="0" w:val="nil"/>
+          <w:bottom w:space="0" w:sz="0" w:val="nil"/>
+          <w:right w:space="0" w:sz="0" w:val="nil"/>
+          <w:between w:space="0" w:sz="0" w:val="nil"/>
+        </w:pBdr>
+        <w:shd w:fill="auto" w:val="clear"/>
+        <w:spacing w:after="0" w:before="0" w:line="240" w:lineRule="auto"/>
+        <w:ind w:left="0" w:right="0" w:firstLine="0"/>
+        <w:jc w:val="left"/>
+        <w:rPr>
+          <w:rFonts w:ascii="Arial" w:cs="Arial" w:eastAsia="Arial" w:hAnsi="Arial"/>
+          <w:b w:val="0"/>
+          <w:i w:val="0"/>
+          <w:smallCaps w:val="0"/>
+          <w:strike w:val="0"/>
+          <w:color w:val="000000"/>
+          <w:sz w:val="22"/>
+          <w:szCs w:val="22"/>
+          <w:u w:val="none"/>
+          <w:shd w:fill="auto" w:val="clear"/>
+          <w:vertAlign w:val="baseline"/>
+        </w:rPr>
+      </w:pPr>
+      <w:r>
+        <w:rPr>
+          <w:rFonts w:ascii="Arial" w:cs="Arial" w:eastAsia="Arial" w:hAnsi="Arial"/>
+          <w:b w:val="0"/>
+          <w:i w:val="0"/>
+          <w:smallCaps w:val="0"/>
+          <w:strike w:val="0"/>
+          <w:color w:val="000000"/>
+          <w:sz w:val="22"/>
+          <w:szCs w:val="22"/>
+          <w:u w:val="none"/>
+          <w:shd w:fill="auto" w:val="clear"/>
+          <w:vertAlign w:val="baseline"/>
+          <w:rtl w:val="0"/>
+        </w:rPr>
+        <w:t xml:space="preserve">You dont need to add the 36 test images. They were used in the earlier development stages to test various solver options.</w:t>
+      </w:r>
+    </w:p>
+  </w:comment>
+  <w:comment w:author="Wim De Meester" w:id="2" w:date="2022-08-05T12:25:41Z">
+    <w:p>
+      <w:pPr>
+        <w:keepNext w:val="0"/>
+        <w:keepLines w:val="0"/>
+        <w:pageBreakBefore w:val="0"/>
+        <w:widowControl w:val="0"/>
+        <w:pBdr>
+          <w:top w:space="0" w:sz="0" w:val="nil"/>
+          <w:left w:space="0" w:sz="0" w:val="nil"/>
+          <w:bottom w:space="0" w:sz="0" w:val="nil"/>
+          <w:right w:space="0" w:sz="0" w:val="nil"/>
+          <w:between w:space="0" w:sz="0" w:val="nil"/>
+        </w:pBdr>
+        <w:shd w:fill="auto" w:val="clear"/>
+        <w:spacing w:after="0" w:before="0" w:line="240" w:lineRule="auto"/>
+        <w:ind w:left="0" w:right="0" w:firstLine="0"/>
+        <w:jc w:val="left"/>
+        <w:rPr>
+          <w:rFonts w:ascii="Arial" w:cs="Arial" w:eastAsia="Arial" w:hAnsi="Arial"/>
+          <w:b w:val="0"/>
+          <w:i w:val="0"/>
+          <w:smallCaps w:val="0"/>
+          <w:strike w:val="0"/>
+          <w:color w:val="000000"/>
+          <w:sz w:val="22"/>
+          <w:szCs w:val="22"/>
+          <w:u w:val="none"/>
+          <w:shd w:fill="auto" w:val="clear"/>
+          <w:vertAlign w:val="baseline"/>
+        </w:rPr>
+      </w:pPr>
+      <w:r>
+        <w:rPr>
+          <w:rFonts w:ascii="Arial" w:cs="Arial" w:eastAsia="Arial" w:hAnsi="Arial"/>
+          <w:b w:val="0"/>
+          <w:i w:val="0"/>
+          <w:smallCaps w:val="0"/>
+          <w:strike w:val="0"/>
+          <w:color w:val="000000"/>
+          <w:sz w:val="22"/>
+          <w:szCs w:val="22"/>
+          <w:u w:val="none"/>
+          <w:shd w:fill="auto" w:val="clear"/>
+          <w:vertAlign w:val="baseline"/>
+          <w:rtl w:val="0"/>
+        </w:rPr>
+        <w:t xml:space="preserve">Thanks! I guess the M16.jpeg, ... files are not needed then?</w:t>
+      </w:r>
+    </w:p>
+  </w:comment>
+  <w:comment w:author="Astro Keith" w:id="3" w:date="2022-08-05T13:57:41Z">
+    <w:p>
+      <w:pPr>
+        <w:keepNext w:val="0"/>
+        <w:keepLines w:val="0"/>
+        <w:pageBreakBefore w:val="0"/>
+        <w:widowControl w:val="0"/>
+        <w:pBdr>
+          <w:top w:space="0" w:sz="0" w:val="nil"/>
+          <w:left w:space="0" w:sz="0" w:val="nil"/>
+          <w:bottom w:space="0" w:sz="0" w:val="nil"/>
+          <w:right w:space="0" w:sz="0" w:val="nil"/>
+          <w:between w:space="0" w:sz="0" w:val="nil"/>
+        </w:pBdr>
+        <w:shd w:fill="auto" w:val="clear"/>
+        <w:spacing w:after="0" w:before="0" w:line="240" w:lineRule="auto"/>
+        <w:ind w:left="0" w:right="0" w:firstLine="0"/>
+        <w:jc w:val="left"/>
+        <w:rPr>
+          <w:rFonts w:ascii="Arial" w:cs="Arial" w:eastAsia="Arial" w:hAnsi="Arial"/>
+          <w:b w:val="0"/>
+          <w:i w:val="0"/>
+          <w:smallCaps w:val="0"/>
+          <w:strike w:val="0"/>
+          <w:color w:val="000000"/>
+          <w:sz w:val="22"/>
+          <w:szCs w:val="22"/>
+          <w:u w:val="none"/>
+          <w:shd w:fill="auto" w:val="clear"/>
+          <w:vertAlign w:val="baseline"/>
+        </w:rPr>
+      </w:pPr>
+      <w:r>
+        <w:rPr>
+          <w:rFonts w:ascii="Arial" w:cs="Arial" w:eastAsia="Arial" w:hAnsi="Arial"/>
+          <w:b w:val="0"/>
+          <w:i w:val="0"/>
+          <w:smallCaps w:val="0"/>
+          <w:strike w:val="0"/>
+          <w:color w:val="000000"/>
+          <w:sz w:val="22"/>
+          <w:szCs w:val="22"/>
+          <w:u w:val="none"/>
+          <w:shd w:fill="auto" w:val="clear"/>
+          <w:vertAlign w:val="baseline"/>
+          <w:rtl w:val="0"/>
+        </w:rPr>
+        <w:t xml:space="preserve">M16.jpeg is used as a screen splash on start up.</w:t>
+      </w:r>
+    </w:p>
+    <w:p>
+      <w:pPr>
+        <w:keepNext w:val="0"/>
+        <w:keepLines w:val="0"/>
+        <w:pageBreakBefore w:val="0"/>
+        <w:widowControl w:val="0"/>
+        <w:pBdr>
+          <w:top w:space="0" w:sz="0" w:val="nil"/>
+          <w:left w:space="0" w:sz="0" w:val="nil"/>
+          <w:bottom w:space="0" w:sz="0" w:val="nil"/>
+          <w:right w:space="0" w:sz="0" w:val="nil"/>
+          <w:between w:space="0" w:sz="0" w:val="nil"/>
+        </w:pBdr>
+        <w:shd w:fill="auto" w:val="clear"/>
+        <w:spacing w:after="0" w:before="0" w:line="240" w:lineRule="auto"/>
+        <w:ind w:left="0" w:right="0" w:firstLine="0"/>
+        <w:jc w:val="left"/>
+        <w:rPr>
+          <w:rFonts w:ascii="Arial" w:cs="Arial" w:eastAsia="Arial" w:hAnsi="Arial"/>
+          <w:b w:val="0"/>
+          <w:i w:val="0"/>
+          <w:smallCaps w:val="0"/>
+          <w:strike w:val="0"/>
+          <w:color w:val="000000"/>
+          <w:sz w:val="22"/>
+          <w:szCs w:val="22"/>
+          <w:u w:val="none"/>
+          <w:shd w:fill="auto" w:val="clear"/>
+          <w:vertAlign w:val="baseline"/>
+        </w:rPr>
+      </w:pPr>
+      <w:r>
+        <w:rPr>
+          <w:rFonts w:ascii="Arial" w:cs="Arial" w:eastAsia="Arial" w:hAnsi="Arial"/>
+          <w:b w:val="0"/>
+          <w:i w:val="0"/>
+          <w:smallCaps w:val="0"/>
+          <w:strike w:val="0"/>
+          <w:color w:val="000000"/>
+          <w:sz w:val="22"/>
+          <w:szCs w:val="22"/>
+          <w:u w:val="none"/>
+          <w:shd w:fill="auto" w:val="clear"/>
+          <w:vertAlign w:val="baseline"/>
+          <w:rtl w:val="0"/>
+        </w:rPr>
+        <w:t xml:space="preserve">test.jpg and polaris.jpg are used in the built in test modes. These are very useful for learning the various functions etc.</w:t>
+      </w:r>
+    </w:p>
+    <w:p>
+      <w:pPr>
+        <w:keepNext w:val="0"/>
+        <w:keepLines w:val="0"/>
+        <w:pageBreakBefore w:val="0"/>
+        <w:widowControl w:val="0"/>
+        <w:pBdr>
+          <w:top w:space="0" w:sz="0" w:val="nil"/>
+          <w:left w:space="0" w:sz="0" w:val="nil"/>
+          <w:bottom w:space="0" w:sz="0" w:val="nil"/>
+          <w:right w:space="0" w:sz="0" w:val="nil"/>
+          <w:between w:space="0" w:sz="0" w:val="nil"/>
+        </w:pBdr>
+        <w:shd w:fill="auto" w:val="clear"/>
+        <w:spacing w:after="0" w:before="0" w:line="240" w:lineRule="auto"/>
+        <w:ind w:left="0" w:right="0" w:firstLine="0"/>
+        <w:jc w:val="left"/>
+        <w:rPr>
+          <w:rFonts w:ascii="Arial" w:cs="Arial" w:eastAsia="Arial" w:hAnsi="Arial"/>
+          <w:b w:val="0"/>
+          <w:i w:val="0"/>
+          <w:smallCaps w:val="0"/>
+          <w:strike w:val="0"/>
+          <w:color w:val="000000"/>
+          <w:sz w:val="22"/>
+          <w:szCs w:val="22"/>
+          <w:u w:val="none"/>
+          <w:shd w:fill="auto" w:val="clear"/>
+          <w:vertAlign w:val="baseline"/>
+        </w:rPr>
+      </w:pPr>
+      <w:r>
+        <w:rPr>
+          <w:rFonts w:ascii="Arial" w:cs="Arial" w:eastAsia="Arial" w:hAnsi="Arial"/>
+          <w:b w:val="0"/>
+          <w:i w:val="0"/>
+          <w:smallCaps w:val="0"/>
+          <w:strike w:val="0"/>
+          <w:color w:val="000000"/>
+          <w:sz w:val="22"/>
+          <w:szCs w:val="22"/>
+          <w:u w:val="none"/>
+          <w:shd w:fill="auto" w:val="clear"/>
+          <w:vertAlign w:val="baseline"/>
+          <w:rtl w:val="0"/>
+        </w:rPr>
+        <w:t xml:space="preserve">Did you get a Pi4B yet?</w:t>
+      </w:r>
+    </w:p>
+  </w:comment>
+  <w:comment w:author="Wim De Meester" w:id="4" w:date="2022-08-05T15:15:49Z">
+    <w:p>
+      <w:pPr>
+        <w:keepNext w:val="0"/>
+        <w:keepLines w:val="0"/>
+        <w:pageBreakBefore w:val="0"/>
+        <w:widowControl w:val="0"/>
+        <w:pBdr>
+          <w:top w:space="0" w:sz="0" w:val="nil"/>
+          <w:left w:space="0" w:sz="0" w:val="nil"/>
+          <w:bottom w:space="0" w:sz="0" w:val="nil"/>
+          <w:right w:space="0" w:sz="0" w:val="nil"/>
+          <w:between w:space="0" w:sz="0" w:val="nil"/>
+        </w:pBdr>
+        <w:shd w:fill="auto" w:val="clear"/>
+        <w:spacing w:after="0" w:before="0" w:line="240" w:lineRule="auto"/>
+        <w:ind w:left="0" w:right="0" w:firstLine="0"/>
+        <w:jc w:val="left"/>
+        <w:rPr>
+          <w:rFonts w:ascii="Arial" w:cs="Arial" w:eastAsia="Arial" w:hAnsi="Arial"/>
+          <w:b w:val="0"/>
+          <w:i w:val="0"/>
+          <w:smallCaps w:val="0"/>
+          <w:strike w:val="0"/>
+          <w:color w:val="000000"/>
+          <w:sz w:val="22"/>
+          <w:szCs w:val="22"/>
+          <w:u w:val="none"/>
+          <w:shd w:fill="auto" w:val="clear"/>
+          <w:vertAlign w:val="baseline"/>
+        </w:rPr>
+      </w:pPr>
+      <w:r>
+        <w:rPr>
+          <w:rFonts w:ascii="Arial" w:cs="Arial" w:eastAsia="Arial" w:hAnsi="Arial"/>
+          <w:b w:val="0"/>
+          <w:i w:val="0"/>
+          <w:smallCaps w:val="0"/>
+          <w:strike w:val="0"/>
+          <w:color w:val="000000"/>
+          <w:sz w:val="22"/>
+          <w:szCs w:val="22"/>
+          <w:u w:val="none"/>
+          <w:shd w:fill="auto" w:val="clear"/>
+          <w:vertAlign w:val="baseline"/>
+          <w:rtl w:val="0"/>
+        </w:rPr>
+        <w:t xml:space="preserve">Thanks!  I didn't get the Pi4B yet, but I made a virtual machine with the rasberry pi os and tried all installation steps.  I think everything works now!</w:t>
+      </w:r>
+    </w:p>
+  </w:comment>
+  <w:comment w:author="Astro Keith" w:id="5" w:date="2022-08-05T15:28:57Z">
+    <w:p>
+      <w:pPr>
+        <w:keepNext w:val="0"/>
+        <w:keepLines w:val="0"/>
+        <w:pageBreakBefore w:val="0"/>
+        <w:widowControl w:val="0"/>
+        <w:pBdr>
+          <w:top w:space="0" w:sz="0" w:val="nil"/>
+          <w:left w:space="0" w:sz="0" w:val="nil"/>
+          <w:bottom w:space="0" w:sz="0" w:val="nil"/>
+          <w:right w:space="0" w:sz="0" w:val="nil"/>
+          <w:between w:space="0" w:sz="0" w:val="nil"/>
+        </w:pBdr>
+        <w:shd w:fill="auto" w:val="clear"/>
+        <w:spacing w:after="0" w:before="0" w:line="240" w:lineRule="auto"/>
+        <w:ind w:left="0" w:right="0" w:firstLine="0"/>
+        <w:jc w:val="left"/>
+        <w:rPr>
+          <w:rFonts w:ascii="Arial" w:cs="Arial" w:eastAsia="Arial" w:hAnsi="Arial"/>
+          <w:b w:val="0"/>
+          <w:i w:val="0"/>
+          <w:smallCaps w:val="0"/>
+          <w:strike w:val="0"/>
+          <w:color w:val="000000"/>
+          <w:sz w:val="22"/>
+          <w:szCs w:val="22"/>
+          <w:u w:val="none"/>
+          <w:shd w:fill="auto" w:val="clear"/>
+          <w:vertAlign w:val="baseline"/>
+        </w:rPr>
+      </w:pPr>
+      <w:r>
+        <w:rPr>
+          <w:rFonts w:ascii="Arial" w:cs="Arial" w:eastAsia="Arial" w:hAnsi="Arial"/>
+          <w:b w:val="0"/>
+          <w:i w:val="0"/>
+          <w:smallCaps w:val="0"/>
+          <w:strike w:val="0"/>
+          <w:color w:val="000000"/>
+          <w:sz w:val="22"/>
+          <w:szCs w:val="22"/>
+          <w:u w:val="none"/>
+          <w:shd w:fill="auto" w:val="clear"/>
+          <w:vertAlign w:val="baseline"/>
+          <w:rtl w:val="0"/>
+        </w:rPr>
+        <w:t xml:space="preserve">Great. One of the other ServoCat users has exposed a bug in the 'finish goto' function. I'm onto it (it comes from the old rather loose LX200 protocol)</w:t>
+      </w:r>
+    </w:p>
+  </w:comment>
+</w:comments>
 </file>
 
 <file path=word/numbering.xml><?xml version="1.0" encoding="utf-8"?>

</xml_diff>